<commit_message>
dodanie strony tytulowej do uruchamiania
</commit_message>
<xml_diff>
--- a/app/src/main/res/opis/Łukasz Stanicki Praca Magisterska.docx
+++ b/app/src/main/res/opis/Łukasz Stanicki Praca Magisterska.docx
@@ -168,17 +168,6 @@
     <w:p>
       <w:pPr>
         <w:pStyle w:val="Tekstpodstawowy"/>
-        <w:jc w:val="center"/>
-        <w:rPr>
-          <w:sz w:val="28"/>
-          <w:szCs w:val="24"/>
-        </w:rPr>
-      </w:pPr>
-    </w:p>
-    <w:p>
-      <w:pPr>
-        <w:pStyle w:val="Tekstpodstawowy"/>
-        <w:jc w:val="center"/>
         <w:rPr>
           <w:sz w:val="28"/>
           <w:szCs w:val="24"/>
@@ -457,6 +446,7 @@
     <w:p>
       <w:pPr>
         <w:pStyle w:val="Tekstpodstawowy"/>
+        <w:ind w:left="4963" w:firstLine="709"/>
         <w:rPr>
           <w:b w:val="0"/>
           <w:bCs w:val="0"/>
@@ -541,20 +531,27 @@
           <w:bCs w:val="0"/>
           <w:szCs w:val="24"/>
         </w:rPr>
-        <w:t xml:space="preserve">nr albumu: </w:t>
-      </w:r>
+        <w:t xml:space="preserve"> </w:t>
+      </w:r>
+    </w:p>
+    <w:p>
+      <w:pPr>
+        <w:pStyle w:val="Tekstpodstawowy"/>
+        <w:ind w:left="4963" w:firstLine="709"/>
+        <w:rPr>
+          <w:b w:val="0"/>
+          <w:bCs w:val="0"/>
+          <w:szCs w:val="24"/>
+        </w:rPr>
+      </w:pPr>
+      <w:bookmarkStart w:id="0" w:name="_GoBack"/>
+      <w:bookmarkEnd w:id="0"/>
     </w:p>
     <w:p>
       <w:pPr>
         <w:pStyle w:val="Tekstpodstawowy"/>
         <w:jc w:val="center"/>
       </w:pPr>
-    </w:p>
-    <w:p>
-      <w:pPr>
-        <w:pStyle w:val="Tekstpodstawowy"/>
-        <w:jc w:val="center"/>
-      </w:pPr>
       <w:r>
         <w:t xml:space="preserve">Lublin </w:t>
       </w:r>
@@ -788,8 +785,6 @@
           <w:rStyle w:val="Pogrubienie"/>
         </w:rPr>
       </w:pPr>
-      <w:bookmarkStart w:id="0" w:name="_GoBack"/>
-      <w:bookmarkEnd w:id="0"/>
     </w:p>
     <w:p>
       <w:pPr>
@@ -4066,21 +4061,11 @@
       <w:r>
         <w:t>Do działania wykorzystuje on protokół HTTP (</w:t>
       </w:r>
-      <w:r>
-        <w:fldChar w:fldCharType="begin"/>
-      </w:r>
-      <w:r>
-        <w:instrText xml:space="preserve"> HYPERLINK "http://www.faqs.org/rfcs/rfc2616.html" </w:instrText>
-      </w:r>
-      <w:r>
-        <w:fldChar w:fldCharType="separate"/>
-      </w:r>
-      <w:r>
-        <w:t>RFC2616</w:t>
-      </w:r>
-      <w:r>
-        <w:fldChar w:fldCharType="end"/>
-      </w:r>
+      <w:hyperlink r:id="rId16" w:history="1">
+        <w:r>
+          <w:t>RFC2616</w:t>
+        </w:r>
+      </w:hyperlink>
       <w:r>
         <w:t>)</w:t>
       </w:r>
@@ -4189,7 +4174,7 @@
                     </pic:cNvPicPr>
                   </pic:nvPicPr>
                   <pic:blipFill>
-                    <a:blip r:embed="rId16">
+                    <a:blip r:embed="rId17">
                       <a:extLst>
                         <a:ext uri="{28A0092B-C50C-407E-A947-70E740481C1C}">
                           <a14:useLocalDpi xmlns:a14="http://schemas.microsoft.com/office/drawing/2010/main" val="0"/>
@@ -4415,7 +4400,7 @@
         </w:rPr>
         <w:t>Completely Automated Public </w:t>
       </w:r>
-      <w:hyperlink r:id="rId17" w:tooltip="Test Turinga" w:history="1">
+      <w:hyperlink r:id="rId18" w:tooltip="Test Turinga" w:history="1">
         <w:r>
           <w:rPr>
             <w:lang w:val="en-US"/>
@@ -4658,7 +4643,7 @@
                     </pic:cNvPicPr>
                   </pic:nvPicPr>
                   <pic:blipFill>
-                    <a:blip r:embed="rId18">
+                    <a:blip r:embed="rId19">
                       <a:extLst>
                         <a:ext uri="{28A0092B-C50C-407E-A947-70E740481C1C}">
                           <a14:useLocalDpi xmlns:a14="http://schemas.microsoft.com/office/drawing/2010/main" val="0"/>
@@ -4811,7 +4796,7 @@
                     </pic:cNvPicPr>
                   </pic:nvPicPr>
                   <pic:blipFill>
-                    <a:blip r:embed="rId19">
+                    <a:blip r:embed="rId20">
                       <a:extLst>
                         <a:ext uri="{28A0092B-C50C-407E-A947-70E740481C1C}">
                           <a14:useLocalDpi xmlns:a14="http://schemas.microsoft.com/office/drawing/2010/main" val="0"/>
@@ -4947,7 +4932,7 @@
                     </pic:cNvPicPr>
                   </pic:nvPicPr>
                   <pic:blipFill>
-                    <a:blip r:embed="rId20">
+                    <a:blip r:embed="rId21">
                       <a:extLst>
                         <a:ext uri="{28A0092B-C50C-407E-A947-70E740481C1C}">
                           <a14:useLocalDpi xmlns:a14="http://schemas.microsoft.com/office/drawing/2010/main" val="0"/>
@@ -5042,7 +5027,7 @@
                     </pic:cNvPicPr>
                   </pic:nvPicPr>
                   <pic:blipFill>
-                    <a:blip r:embed="rId21">
+                    <a:blip r:embed="rId22">
                       <a:extLst>
                         <a:ext uri="{28A0092B-C50C-407E-A947-70E740481C1C}">
                           <a14:useLocalDpi xmlns:a14="http://schemas.microsoft.com/office/drawing/2010/main" val="0"/>
@@ -5250,7 +5235,7 @@
                     </pic:cNvPicPr>
                   </pic:nvPicPr>
                   <pic:blipFill>
-                    <a:blip r:embed="rId22">
+                    <a:blip r:embed="rId23">
                       <a:extLst>
                         <a:ext uri="{28A0092B-C50C-407E-A947-70E740481C1C}">
                           <a14:useLocalDpi xmlns:a14="http://schemas.microsoft.com/office/drawing/2010/main" val="0"/>
@@ -5338,7 +5323,7 @@
                     </pic:cNvPicPr>
                   </pic:nvPicPr>
                   <pic:blipFill>
-                    <a:blip r:embed="rId23">
+                    <a:blip r:embed="rId24">
                       <a:extLst>
                         <a:ext uri="{28A0092B-C50C-407E-A947-70E740481C1C}">
                           <a14:useLocalDpi xmlns:a14="http://schemas.microsoft.com/office/drawing/2010/main" val="0"/>
@@ -5557,7 +5542,7 @@
                     </pic:cNvPicPr>
                   </pic:nvPicPr>
                   <pic:blipFill>
-                    <a:blip r:embed="rId24">
+                    <a:blip r:embed="rId25">
                       <a:extLst>
                         <a:ext uri="{28A0092B-C50C-407E-A947-70E740481C1C}">
                           <a14:useLocalDpi xmlns:a14="http://schemas.microsoft.com/office/drawing/2010/main" val="0"/>
@@ -5720,7 +5705,7 @@
                     </pic:cNvPicPr>
                   </pic:nvPicPr>
                   <pic:blipFill>
-                    <a:blip r:embed="rId25">
+                    <a:blip r:embed="rId26">
                       <a:extLst>
                         <a:ext uri="{28A0092B-C50C-407E-A947-70E740481C1C}">
                           <a14:useLocalDpi xmlns:a14="http://schemas.microsoft.com/office/drawing/2010/main" val="0"/>
@@ -5845,7 +5830,7 @@
                     </pic:cNvPicPr>
                   </pic:nvPicPr>
                   <pic:blipFill>
-                    <a:blip r:embed="rId26">
+                    <a:blip r:embed="rId27">
                       <a:extLst>
                         <a:ext uri="{28A0092B-C50C-407E-A947-70E740481C1C}">
                           <a14:useLocalDpi xmlns:a14="http://schemas.microsoft.com/office/drawing/2010/main" val="0"/>
@@ -5924,7 +5909,7 @@
                     </pic:cNvPicPr>
                   </pic:nvPicPr>
                   <pic:blipFill>
-                    <a:blip r:embed="rId27">
+                    <a:blip r:embed="rId28">
                       <a:extLst>
                         <a:ext uri="{28A0092B-C50C-407E-A947-70E740481C1C}">
                           <a14:useLocalDpi xmlns:a14="http://schemas.microsoft.com/office/drawing/2010/main" val="0"/>
@@ -6056,7 +6041,7 @@
                     </pic:cNvPicPr>
                   </pic:nvPicPr>
                   <pic:blipFill>
-                    <a:blip r:embed="rId28">
+                    <a:blip r:embed="rId29">
                       <a:extLst>
                         <a:ext uri="{28A0092B-C50C-407E-A947-70E740481C1C}">
                           <a14:useLocalDpi xmlns:a14="http://schemas.microsoft.com/office/drawing/2010/main" val="0"/>
@@ -6163,7 +6148,7 @@
                     </pic:cNvPicPr>
                   </pic:nvPicPr>
                   <pic:blipFill>
-                    <a:blip r:embed="rId29">
+                    <a:blip r:embed="rId30">
                       <a:extLst>
                         <a:ext uri="{28A0092B-C50C-407E-A947-70E740481C1C}">
                           <a14:useLocalDpi xmlns:a14="http://schemas.microsoft.com/office/drawing/2010/main" val="0"/>
@@ -6312,8 +6297,8 @@
       <w:pPr>
         <w:pStyle w:val="Podrozdzia"/>
       </w:pPr>
-      <w:bookmarkStart w:id="33" w:name="_Toc351800903"/>
-      <w:bookmarkStart w:id="34" w:name="_Toc374348062"/>
+      <w:bookmarkStart w:id="33" w:name="_Toc374348062"/>
+      <w:bookmarkStart w:id="34" w:name="_Toc351800903"/>
       <w:r>
         <w:t xml:space="preserve">5.2. Instrukcja </w:t>
       </w:r>
@@ -6324,7 +6309,7 @@
       <w:r>
         <w:t xml:space="preserve"> programu</w:t>
       </w:r>
-      <w:bookmarkEnd w:id="34"/>
+      <w:bookmarkEnd w:id="33"/>
       <w:bookmarkEnd w:id="35"/>
     </w:p>
     <w:p>
@@ -6412,7 +6397,7 @@
                     </pic:cNvPicPr>
                   </pic:nvPicPr>
                   <pic:blipFill>
-                    <a:blip r:embed="rId30">
+                    <a:blip r:embed="rId31">
                       <a:extLst>
                         <a:ext uri="{28A0092B-C50C-407E-A947-70E740481C1C}">
                           <a14:useLocalDpi xmlns:a14="http://schemas.microsoft.com/office/drawing/2010/main" val="0"/>
@@ -6536,7 +6521,7 @@
                     </pic:cNvPicPr>
                   </pic:nvPicPr>
                   <pic:blipFill>
-                    <a:blip r:embed="rId31">
+                    <a:blip r:embed="rId32">
                       <a:extLst>
                         <a:ext uri="{28A0092B-C50C-407E-A947-70E740481C1C}">
                           <a14:useLocalDpi xmlns:a14="http://schemas.microsoft.com/office/drawing/2010/main" val="0"/>
@@ -6609,7 +6594,7 @@
                     </pic:cNvPicPr>
                   </pic:nvPicPr>
                   <pic:blipFill>
-                    <a:blip r:embed="rId32">
+                    <a:blip r:embed="rId33">
                       <a:extLst>
                         <a:ext uri="{28A0092B-C50C-407E-A947-70E740481C1C}">
                           <a14:useLocalDpi xmlns:a14="http://schemas.microsoft.com/office/drawing/2010/main" val="0"/>
@@ -6711,7 +6696,7 @@
                     </pic:cNvPicPr>
                   </pic:nvPicPr>
                   <pic:blipFill>
-                    <a:blip r:embed="rId33">
+                    <a:blip r:embed="rId34">
                       <a:extLst>
                         <a:ext uri="{28A0092B-C50C-407E-A947-70E740481C1C}">
                           <a14:useLocalDpi xmlns:a14="http://schemas.microsoft.com/office/drawing/2010/main" val="0"/>
@@ -6796,7 +6781,7 @@
                     </pic:cNvPicPr>
                   </pic:nvPicPr>
                   <pic:blipFill>
-                    <a:blip r:embed="rId34">
+                    <a:blip r:embed="rId35">
                       <a:extLst>
                         <a:ext uri="{28A0092B-C50C-407E-A947-70E740481C1C}">
                           <a14:useLocalDpi xmlns:a14="http://schemas.microsoft.com/office/drawing/2010/main" val="0"/>
@@ -7112,6 +7097,9 @@
     <w:p>
       <w:pPr>
         <w:ind w:left="709"/>
+        <w:rPr>
+          <w:lang w:val="en-US"/>
+        </w:rPr>
       </w:pPr>
       <w:r>
         <w:rPr>
@@ -7120,26 +7108,52 @@
         <w:t xml:space="preserve">            </w:t>
       </w:r>
       <w:r>
+        <w:rPr>
+          <w:lang w:val="en-US"/>
+        </w:rPr>
         <w:t>'charset' =&gt; 'utf8',</w:t>
       </w:r>
     </w:p>
     <w:p>
-      <w:r>
+      <w:pPr>
+        <w:rPr>
+          <w:lang w:val="en-US"/>
+        </w:rPr>
+      </w:pPr>
+      <w:r>
+        <w:rPr>
+          <w:lang w:val="en-US"/>
+        </w:rPr>
         <w:t xml:space="preserve">       </w:t>
       </w:r>
       <w:r>
+        <w:rPr>
+          <w:lang w:val="en-US"/>
+        </w:rPr>
         <w:tab/>
       </w:r>
       <w:r>
+        <w:rPr>
+          <w:lang w:val="en-US"/>
+        </w:rPr>
         <w:t xml:space="preserve"> </w:t>
       </w:r>
       <w:r>
+        <w:rPr>
+          <w:lang w:val="en-US"/>
+        </w:rPr>
         <w:tab/>
       </w:r>
       <w:r>
+        <w:rPr>
+          <w:lang w:val="en-US"/>
+        </w:rPr>
         <w:tab/>
       </w:r>
       <w:r>
+        <w:rPr>
+          <w:lang w:val="en-US"/>
+        </w:rPr>
         <w:tab/>
         <w:t>),</w:t>
       </w:r>
@@ -7147,12 +7161,46 @@
     <w:p>
       <w:pPr>
         <w:jc w:val="center"/>
-      </w:pPr>
-      <w:r>
-        <w:t>Listing 5.2. Plik main.php</w:t>
-      </w:r>
-    </w:p>
-    <w:p/>
+        <w:rPr>
+          <w:lang w:val="en-US"/>
+        </w:rPr>
+      </w:pPr>
+      <w:r>
+        <w:rPr>
+          <w:lang w:val="en-US"/>
+        </w:rPr>
+        <w:t xml:space="preserve">Listing 5.2. </w:t>
+      </w:r>
+      <w:proofErr w:type="spellStart"/>
+      <w:r>
+        <w:rPr>
+          <w:lang w:val="en-US"/>
+        </w:rPr>
+        <w:t>Plik</w:t>
+      </w:r>
+      <w:proofErr w:type="spellEnd"/>
+      <w:r>
+        <w:rPr>
+          <w:lang w:val="en-US"/>
+        </w:rPr>
+        <w:t xml:space="preserve"> </w:t>
+      </w:r>
+      <w:proofErr w:type="spellStart"/>
+      <w:r>
+        <w:rPr>
+          <w:lang w:val="en-US"/>
+        </w:rPr>
+        <w:t>main.php</w:t>
+      </w:r>
+      <w:proofErr w:type="spellEnd"/>
+    </w:p>
+    <w:p>
+      <w:pPr>
+        <w:rPr>
+          <w:lang w:val="en-US"/>
+        </w:rPr>
+      </w:pPr>
+    </w:p>
     <w:p>
       <w:pPr>
         <w:ind w:firstLine="709"/>
@@ -7269,7 +7317,7 @@
                     </pic:cNvPicPr>
                   </pic:nvPicPr>
                   <pic:blipFill>
-                    <a:blip r:embed="rId35">
+                    <a:blip r:embed="rId36">
                       <a:extLst>
                         <a:ext uri="{28A0092B-C50C-407E-A947-70E740481C1C}">
                           <a14:useLocalDpi xmlns:a14="http://schemas.microsoft.com/office/drawing/2010/main" val="0"/>
@@ -7328,7 +7376,7 @@
       <w:r>
         <w:t xml:space="preserve">. </w:t>
       </w:r>
-      <w:bookmarkEnd w:id="33"/>
+      <w:bookmarkEnd w:id="34"/>
       <w:r>
         <w:t>Eksport wyników do pliku XML</w:t>
       </w:r>
@@ -7371,12 +7419,31 @@
       </w:r>
     </w:p>
     <w:p>
-      <w:r>
-        <w:t xml:space="preserve">     * @return type</w:t>
-      </w:r>
-    </w:p>
-    <w:p>
-      <w:r>
+      <w:pPr>
+        <w:rPr>
+          <w:lang w:val="en-US"/>
+        </w:rPr>
+      </w:pPr>
+      <w:r>
+        <w:t xml:space="preserve">     </w:t>
+      </w:r>
+      <w:r>
+        <w:rPr>
+          <w:lang w:val="en-US"/>
+        </w:rPr>
+        <w:t>* @return type</w:t>
+      </w:r>
+    </w:p>
+    <w:p>
+      <w:pPr>
+        <w:rPr>
+          <w:lang w:val="en-US"/>
+        </w:rPr>
+      </w:pPr>
+      <w:r>
+        <w:rPr>
+          <w:lang w:val="en-US"/>
+        </w:rPr>
         <w:t xml:space="preserve">     */</w:t>
       </w:r>
     </w:p>
@@ -8968,6 +9035,11 @@
       </w:r>
     </w:p>
     <w:p>
+      <w:pPr>
+        <w:rPr>
+          <w:lang w:val="en-US"/>
+        </w:rPr>
+      </w:pPr>
       <w:r>
         <w:rPr>
           <w:lang w:val="en-US"/>
@@ -8975,6 +9047,9 @@
         <w:t xml:space="preserve">                                        </w:t>
       </w:r>
       <w:r>
+        <w:rPr>
+          <w:lang w:val="en-US"/>
+        </w:rPr>
         <w:t>{</w:t>
       </w:r>
     </w:p>
@@ -9229,7 +9304,7 @@
                     </pic:cNvPicPr>
                   </pic:nvPicPr>
                   <pic:blipFill>
-                    <a:blip r:embed="rId36">
+                    <a:blip r:embed="rId37">
                       <a:extLst>
                         <a:ext uri="{28A0092B-C50C-407E-A947-70E740481C1C}">
                           <a14:useLocalDpi xmlns:a14="http://schemas.microsoft.com/office/drawing/2010/main" val="0"/>
@@ -9497,6 +9572,11 @@
       </w:r>
     </w:p>
     <w:p>
+      <w:pPr>
+        <w:rPr>
+          <w:lang w:val="en-US"/>
+        </w:rPr>
+      </w:pPr>
       <w:r>
         <w:t xml:space="preserve"> [1] A. Makarov, </w:t>
       </w:r>
@@ -9509,28 +9589,26 @@
       <w:r>
         <w:t xml:space="preserve">, Wyd. </w:t>
       </w:r>
-      <w:r>
-        <w:fldChar w:fldCharType="begin"/>
-      </w:r>
-      <w:r>
-        <w:instrText xml:space="preserve"> HYPERLINK "http:/</w:instrText>
-      </w:r>
-      <w:r>
-        <w:rPr>
-          <w:lang w:val="en-US"/>
-        </w:rPr>
-        <w:instrText xml:space="preserve">/it-ebooks.info/publisher/14/" \o "Packt Publishing eBooks" </w:instrText>
-      </w:r>
-      <w:r>
-        <w:fldChar w:fldCharType="separate"/>
-      </w:r>
-      <w:r>
-        <w:t>Packt Publishing</w:t>
-      </w:r>
-      <w:r>
-        <w:fldChar w:fldCharType="end"/>
-      </w:r>
-      <w:r>
+      <w:hyperlink r:id="rId38" w:tooltip="Packt Publishing eBooks" w:history="1">
+        <w:proofErr w:type="spellStart"/>
+        <w:r>
+          <w:rPr>
+            <w:lang w:val="en-US"/>
+          </w:rPr>
+          <w:t>Packt</w:t>
+        </w:r>
+        <w:proofErr w:type="spellEnd"/>
+        <w:r>
+          <w:rPr>
+            <w:lang w:val="en-US"/>
+          </w:rPr>
+          <w:t xml:space="preserve"> Publishing</w:t>
+        </w:r>
+      </w:hyperlink>
+      <w:r>
+        <w:rPr>
+          <w:lang w:val="en-US"/>
+        </w:rPr>
         <w:t xml:space="preserve"> 2013.</w:t>
       </w:r>
     </w:p>
@@ -10007,24 +10085,53 @@
       </w:r>
     </w:p>
     <w:p>
-      <w:r>
+      <w:pPr>
+        <w:rPr>
+          <w:lang w:val="en-US"/>
+        </w:rPr>
+      </w:pPr>
+      <w:r>
+        <w:rPr>
+          <w:lang w:val="en-US"/>
+        </w:rPr>
         <w:t>-- version 4.0.4</w:t>
       </w:r>
     </w:p>
     <w:p>
-      <w:r>
+      <w:pPr>
+        <w:rPr>
+          <w:lang w:val="en-US"/>
+        </w:rPr>
+      </w:pPr>
+      <w:r>
+        <w:rPr>
+          <w:lang w:val="en-US"/>
+        </w:rPr>
         <w:t>-- http://www.phpmyadmin.net</w:t>
       </w:r>
     </w:p>
     <w:p>
-      <w:r>
+      <w:pPr>
+        <w:rPr>
+          <w:lang w:val="en-US"/>
+        </w:rPr>
+      </w:pPr>
+      <w:r>
+        <w:rPr>
+          <w:lang w:val="en-US"/>
+        </w:rPr>
         <w:t>--</w:t>
       </w:r>
     </w:p>
     <w:p>
       <w:r>
-        <w:t>-- Host: localhost</w:t>
-      </w:r>
+        <w:t xml:space="preserve">-- Host: </w:t>
+      </w:r>
+      <w:proofErr w:type="spellStart"/>
+      <w:r>
+        <w:t>localhost</w:t>
+      </w:r>
+      <w:proofErr w:type="spellEnd"/>
     </w:p>
     <w:p>
       <w:r>
@@ -10185,13 +10292,7 @@
         <w:t>-- Struktura tabeli dla tabeli `tbl_answers`</w:t>
       </w:r>
     </w:p>
-    <w:p>
-      <w:pPr>
-        <w:rPr>
-          <w:lang w:val="en-US"/>
-        </w:rPr>
-      </w:pPr>
-    </w:p>
+    <w:p/>
     <w:p>
       <w:pPr>
         <w:rPr>
@@ -10459,13 +10560,7 @@
         <w:t>-- Struktura tabeli dla tabeli `tbl_lookup`</w:t>
       </w:r>
     </w:p>
-    <w:p>
-      <w:pPr>
-        <w:rPr>
-          <w:lang w:val="en-US"/>
-        </w:rPr>
-      </w:pPr>
-    </w:p>
+    <w:p/>
     <w:p>
       <w:pPr>
         <w:rPr>
@@ -10583,133 +10678,141 @@
         <w:t>) ENGINE=InnoDB  DEFAULT CHARSET=utf8 COLLATE=utf8_unicode_ci COMMENT='Słowniki' AUTO_INCREMENT=40 ;</w:t>
       </w:r>
     </w:p>
+    <w:p>
+      <w:pPr>
+        <w:rPr>
+          <w:lang w:val="en-US"/>
+        </w:rPr>
+      </w:pPr>
+    </w:p>
+    <w:p>
+      <w:r>
+        <w:t>-- Zrzut danych tabeli `</w:t>
+      </w:r>
+      <w:proofErr w:type="spellStart"/>
+      <w:r>
+        <w:t>tbl_lookup</w:t>
+      </w:r>
+      <w:proofErr w:type="spellEnd"/>
+      <w:r>
+        <w:t>`</w:t>
+      </w:r>
+    </w:p>
     <w:p/>
     <w:p>
-      <w:r>
-        <w:t>-- Zrzut danych tabeli `tbl_lookup`</w:t>
+      <w:pPr>
+        <w:rPr>
+          <w:lang w:val="en-US"/>
+        </w:rPr>
+      </w:pPr>
+      <w:r>
+        <w:rPr>
+          <w:lang w:val="en-US"/>
+        </w:rPr>
+        <w:t>INSERT INTO `tbl_lookup` (`id`, `name`, `code`, `type`, `position`, `parent_id`) VALUES</w:t>
+      </w:r>
+    </w:p>
+    <w:p>
+      <w:pPr>
+        <w:rPr>
+          <w:lang w:val="en-US"/>
+        </w:rPr>
+      </w:pPr>
+      <w:r>
+        <w:rPr>
+          <w:lang w:val="en-US"/>
+        </w:rPr>
+        <w:t>(1, 'published', '1', 'poststatus', 1, NULL),</w:t>
+      </w:r>
+    </w:p>
+    <w:p>
+      <w:pPr>
+        <w:rPr>
+          <w:lang w:val="en-US"/>
+        </w:rPr>
+      </w:pPr>
+      <w:r>
+        <w:rPr>
+          <w:lang w:val="en-US"/>
+        </w:rPr>
+        <w:t>(2, 'expired', '2', 'poststatus', 2, NULL),</w:t>
+      </w:r>
+    </w:p>
+    <w:p>
+      <w:pPr>
+        <w:rPr>
+          <w:lang w:val="en-US"/>
+        </w:rPr>
+      </w:pPr>
+      <w:r>
+        <w:rPr>
+          <w:lang w:val="en-US"/>
+        </w:rPr>
+        <w:t>(3, 'archived', '3', 'poststatus', 3, NULL),</w:t>
+      </w:r>
+    </w:p>
+    <w:p>
+      <w:pPr>
+        <w:rPr>
+          <w:lang w:val="en-US"/>
+        </w:rPr>
+      </w:pPr>
+      <w:r>
+        <w:rPr>
+          <w:lang w:val="en-US"/>
+        </w:rPr>
+        <w:t>(4, 'pending approval', '1', 'commentstatus', 1, NULL),</w:t>
+      </w:r>
+    </w:p>
+    <w:p>
+      <w:pPr>
+        <w:rPr>
+          <w:lang w:val="en-US"/>
+        </w:rPr>
+      </w:pPr>
+      <w:r>
+        <w:rPr>
+          <w:lang w:val="en-US"/>
+        </w:rPr>
+        <w:t>(5, 'approved', '2', 'commentstatus', 2, NULL),</w:t>
+      </w:r>
+    </w:p>
+    <w:p>
+      <w:pPr>
+        <w:rPr>
+          <w:lang w:val="en-US"/>
+        </w:rPr>
+      </w:pPr>
+      <w:r>
+        <w:rPr>
+          <w:lang w:val="en-US"/>
+        </w:rPr>
+        <w:t>(28, 'Nieaktywny', '0', 'userstatus', 2, NULL),</w:t>
+      </w:r>
+    </w:p>
+    <w:p>
+      <w:r>
+        <w:t>(29, 'Aktywny', '1', 'userstatus', 1, NULL),</w:t>
+      </w:r>
+    </w:p>
+    <w:p>
+      <w:r>
+        <w:t>(30, 'Z banowany', '-1', 'userstatus', 3, NULL);</w:t>
       </w:r>
     </w:p>
     <w:p/>
     <w:p>
-      <w:pPr>
-        <w:rPr>
-          <w:lang w:val="en-US"/>
-        </w:rPr>
-      </w:pPr>
-      <w:r>
-        <w:rPr>
-          <w:lang w:val="en-US"/>
-        </w:rPr>
-        <w:t>INSERT INTO `tbl_lookup` (`id`, `name`, `code`, `type`, `position`, `parent_id`) VALUES</w:t>
-      </w:r>
-    </w:p>
-    <w:p>
-      <w:pPr>
-        <w:rPr>
-          <w:lang w:val="en-US"/>
-        </w:rPr>
-      </w:pPr>
-      <w:r>
-        <w:rPr>
-          <w:lang w:val="en-US"/>
-        </w:rPr>
-        <w:t>(1, 'published', '1', 'poststatus', 1, NULL),</w:t>
-      </w:r>
-    </w:p>
-    <w:p>
-      <w:pPr>
-        <w:rPr>
-          <w:lang w:val="en-US"/>
-        </w:rPr>
-      </w:pPr>
-      <w:r>
-        <w:rPr>
-          <w:lang w:val="en-US"/>
-        </w:rPr>
-        <w:t>(2, 'expired', '2', 'poststatus', 2, NULL),</w:t>
-      </w:r>
-    </w:p>
-    <w:p>
-      <w:pPr>
-        <w:rPr>
-          <w:lang w:val="en-US"/>
-        </w:rPr>
-      </w:pPr>
-      <w:r>
-        <w:rPr>
-          <w:lang w:val="en-US"/>
-        </w:rPr>
-        <w:t>(3, 'archived', '3', 'poststatus', 3, NULL),</w:t>
-      </w:r>
-    </w:p>
-    <w:p>
-      <w:pPr>
-        <w:rPr>
-          <w:lang w:val="en-US"/>
-        </w:rPr>
-      </w:pPr>
-      <w:r>
-        <w:rPr>
-          <w:lang w:val="en-US"/>
-        </w:rPr>
-        <w:t>(4, 'pending approval', '1', 'commentstatus', 1, NULL),</w:t>
-      </w:r>
-    </w:p>
-    <w:p>
-      <w:pPr>
-        <w:rPr>
-          <w:lang w:val="en-US"/>
-        </w:rPr>
-      </w:pPr>
-      <w:r>
-        <w:rPr>
-          <w:lang w:val="en-US"/>
-        </w:rPr>
-        <w:t>(5, 'approved', '2', 'commentstatus', 2, NULL),</w:t>
-      </w:r>
-    </w:p>
-    <w:p>
-      <w:pPr>
-        <w:rPr>
-          <w:lang w:val="en-US"/>
-        </w:rPr>
-      </w:pPr>
-      <w:r>
-        <w:rPr>
-          <w:lang w:val="en-US"/>
-        </w:rPr>
-        <w:t>(28, 'Nieaktywny', '0', 'userstatus', 2, NULL),</w:t>
-      </w:r>
-    </w:p>
-    <w:p>
-      <w:r>
-        <w:t>(29, 'Aktywny', '1', 'userstatus', 1, NULL),</w:t>
-      </w:r>
-    </w:p>
-    <w:p>
-      <w:r>
-        <w:t>(30, 'Z banowany', '-1', 'userstatus', 3, NULL);</w:t>
+      <w:r>
+        <w:t>-- --------------------------------------------------------</w:t>
       </w:r>
     </w:p>
     <w:p/>
     <w:p>
       <w:r>
-        <w:t>-- --------------------------------------------------------</w:t>
+        <w:t>-- Struktura tabeli dla tabeli `tbl_queries`</w:t>
       </w:r>
     </w:p>
     <w:p/>
-    <w:p>
-      <w:r>
-        <w:t>-- Struktura tabeli dla tabeli `tbl_queries`</w:t>
-      </w:r>
-    </w:p>
-    <w:p>
-      <w:pPr>
-        <w:rPr>
-          <w:lang w:val="en-US"/>
-        </w:rPr>
-      </w:pPr>
-    </w:p>
     <w:p>
       <w:pPr>
         <w:rPr>
@@ -10892,13 +10995,7 @@
         <w:t>-- Struktura tabeli dla tabeli `tbl_queries_options`</w:t>
       </w:r>
     </w:p>
-    <w:p>
-      <w:pPr>
-        <w:rPr>
-          <w:lang w:val="en-US"/>
-        </w:rPr>
-      </w:pPr>
-    </w:p>
+    <w:p/>
     <w:p>
       <w:pPr>
         <w:rPr>
@@ -11047,13 +11144,7 @@
         <w:t>-- Struktura tabeli dla tabeli `tbl_questionnaires`</w:t>
       </w:r>
     </w:p>
-    <w:p>
-      <w:pPr>
-        <w:rPr>
-          <w:lang w:val="en-US"/>
-        </w:rPr>
-      </w:pPr>
-    </w:p>
+    <w:p/>
     <w:p>
       <w:pPr>
         <w:rPr>
@@ -11229,13 +11320,7 @@
         <w:t>-- Struktura tabeli dla tabeli `tbl_users`</w:t>
       </w:r>
     </w:p>
-    <w:p>
-      <w:pPr>
-        <w:rPr>
-          <w:lang w:val="en-US"/>
-        </w:rPr>
-      </w:pPr>
-    </w:p>
+    <w:p/>
     <w:p>
       <w:pPr>
         <w:rPr>
@@ -11445,6 +11530,11 @@
       </w:r>
     </w:p>
     <w:p>
+      <w:pPr>
+        <w:rPr>
+          <w:lang w:val="en-US"/>
+        </w:rPr>
+      </w:pPr>
       <w:r>
         <w:rPr>
           <w:lang w:val="en-US"/>
@@ -11452,52 +11542,111 @@
         <w:t xml:space="preserve">  </w:t>
       </w:r>
       <w:r>
-        <w:t>KEY `superuser` (`superuser`)</w:t>
-      </w:r>
-    </w:p>
-    <w:p>
-      <w:pPr>
-        <w:rPr>
-          <w:lang w:val="en-US"/>
-        </w:rPr>
-      </w:pPr>
-      <w:r>
-        <w:rPr>
-          <w:lang w:val="en-US"/>
-        </w:rPr>
-        <w:t>) ENGINE=InnoDB  DEFAULT CHARSET=utf8 COLLATE=utf8_unicode_ci AUTO_INCREMENT=3 ;</w:t>
+        <w:rPr>
+          <w:lang w:val="en-US"/>
+        </w:rPr>
+        <w:t>KEY `</w:t>
+      </w:r>
+      <w:proofErr w:type="spellStart"/>
+      <w:r>
+        <w:rPr>
+          <w:lang w:val="en-US"/>
+        </w:rPr>
+        <w:t>superuser</w:t>
+      </w:r>
+      <w:proofErr w:type="spellEnd"/>
+      <w:r>
+        <w:rPr>
+          <w:lang w:val="en-US"/>
+        </w:rPr>
+        <w:t>` (`</w:t>
+      </w:r>
+      <w:proofErr w:type="spellStart"/>
+      <w:r>
+        <w:rPr>
+          <w:lang w:val="en-US"/>
+        </w:rPr>
+        <w:t>superuser</w:t>
+      </w:r>
+      <w:proofErr w:type="spellEnd"/>
+      <w:r>
+        <w:rPr>
+          <w:lang w:val="en-US"/>
+        </w:rPr>
+        <w:t>`)</w:t>
+      </w:r>
+    </w:p>
+    <w:p>
+      <w:pPr>
+        <w:rPr>
+          <w:lang w:val="en-US"/>
+        </w:rPr>
+      </w:pPr>
+      <w:r>
+        <w:rPr>
+          <w:lang w:val="en-US"/>
+        </w:rPr>
+        <w:t>) ENGINE=</w:t>
+      </w:r>
+      <w:proofErr w:type="spellStart"/>
+      <w:r>
+        <w:rPr>
+          <w:lang w:val="en-US"/>
+        </w:rPr>
+        <w:t>InnoDB</w:t>
+      </w:r>
+      <w:proofErr w:type="spellEnd"/>
+      <w:r>
+        <w:rPr>
+          <w:lang w:val="en-US"/>
+        </w:rPr>
+        <w:t xml:space="preserve">  DEFAULT CHARSET=utf8 COLLATE=utf8_unicode_ci AUTO_INCREMENT=3 ;</w:t>
+      </w:r>
+    </w:p>
+    <w:p>
+      <w:pPr>
+        <w:rPr>
+          <w:lang w:val="en-US"/>
+        </w:rPr>
+      </w:pPr>
+    </w:p>
+    <w:p>
+      <w:r>
+        <w:t>-- --------------------------------------------------------</w:t>
       </w:r>
     </w:p>
     <w:p/>
     <w:p>
       <w:r>
-        <w:t>-- --------------------------------------------------------</w:t>
+        <w:t>-- Zrzut danych tabeli `tbl_users`</w:t>
       </w:r>
     </w:p>
     <w:p/>
     <w:p>
-      <w:r>
-        <w:t>-- Zrzut danych tabeli `tbl_users`</w:t>
-      </w:r>
-    </w:p>
-    <w:p>
-      <w:pPr>
-        <w:rPr>
-          <w:lang w:val="en-US"/>
-        </w:rPr>
-      </w:pPr>
-    </w:p>
-    <w:p>
-      <w:pPr>
-        <w:rPr>
-          <w:lang w:val="en-US"/>
-        </w:rPr>
-      </w:pPr>
-      <w:r>
-        <w:rPr>
-          <w:lang w:val="en-US"/>
-        </w:rPr>
-        <w:t>INSERT INTO `tbl_users` (`id`, `username`, `password`, `email`, `slug`, `activkey`, `create_date`, `last_visit`, `superuser`, `status`, `create_ip`) VALUES</w:t>
+      <w:pPr>
+        <w:rPr>
+          <w:lang w:val="en-US"/>
+        </w:rPr>
+      </w:pPr>
+      <w:r>
+        <w:rPr>
+          <w:lang w:val="en-US"/>
+        </w:rPr>
+        <w:t>INSERT INTO `</w:t>
+      </w:r>
+      <w:proofErr w:type="spellStart"/>
+      <w:r>
+        <w:rPr>
+          <w:lang w:val="en-US"/>
+        </w:rPr>
+        <w:t>tbl_users</w:t>
+      </w:r>
+      <w:proofErr w:type="spellEnd"/>
+      <w:r>
+        <w:rPr>
+          <w:lang w:val="en-US"/>
+        </w:rPr>
+        <w:t>` (`id`, `username`, `password`, `email`, `slug`, `activkey`, `create_date`, `last_visit`, `superuser`, `status`, `create_ip`) VALUES</w:t>
       </w:r>
     </w:p>
     <w:p>
@@ -12550,8 +12699,8 @@
     <w:p/>
     <w:p/>
     <w:sectPr>
-      <w:headerReference w:type="default" r:id="rId37"/>
-      <w:footerReference w:type="default" r:id="rId38"/>
+      <w:headerReference w:type="default" r:id="rId39"/>
+      <w:footerReference w:type="default" r:id="rId40"/>
       <w:type w:val="evenPage"/>
       <w:pgSz w:w="11906" w:h="16838" w:code="9"/>
       <w:pgMar w:top="1418" w:right="1134" w:bottom="1134" w:left="1985" w:header="709" w:footer="709" w:gutter="0"/>
@@ -14283,6 +14432,50 @@
     <w:lsdException w:name="Emphasis" w:qFormat="1"/>
     <w:lsdException w:name="Normal (Web)" w:uiPriority="99"/>
     <w:lsdException w:name="HTML Typewriter" w:uiPriority="99"/>
+    <w:lsdException w:name="Normal Table" w:semiHidden="1" w:unhideWhenUsed="1"/>
+    <w:lsdException w:name="Table Simple 1" w:semiHidden="1" w:unhideWhenUsed="1"/>
+    <w:lsdException w:name="Table Simple 2" w:semiHidden="1" w:unhideWhenUsed="1"/>
+    <w:lsdException w:name="Table Simple 3" w:semiHidden="1" w:unhideWhenUsed="1"/>
+    <w:lsdException w:name="Table Classic 1" w:semiHidden="1" w:unhideWhenUsed="1"/>
+    <w:lsdException w:name="Table Classic 2" w:semiHidden="1" w:unhideWhenUsed="1"/>
+    <w:lsdException w:name="Table Classic 3" w:semiHidden="1" w:unhideWhenUsed="1"/>
+    <w:lsdException w:name="Table Classic 4" w:semiHidden="1" w:unhideWhenUsed="1"/>
+    <w:lsdException w:name="Table Colorful 1" w:semiHidden="1" w:unhideWhenUsed="1"/>
+    <w:lsdException w:name="Table Colorful 2" w:semiHidden="1" w:unhideWhenUsed="1"/>
+    <w:lsdException w:name="Table Colorful 3" w:semiHidden="1" w:unhideWhenUsed="1"/>
+    <w:lsdException w:name="Table Columns 1" w:semiHidden="1" w:unhideWhenUsed="1"/>
+    <w:lsdException w:name="Table Columns 2" w:semiHidden="1" w:unhideWhenUsed="1"/>
+    <w:lsdException w:name="Table Columns 3" w:semiHidden="1" w:unhideWhenUsed="1"/>
+    <w:lsdException w:name="Table Columns 4" w:semiHidden="1" w:unhideWhenUsed="1"/>
+    <w:lsdException w:name="Table Columns 5" w:semiHidden="1" w:unhideWhenUsed="1"/>
+    <w:lsdException w:name="Table Grid 1" w:semiHidden="1" w:unhideWhenUsed="1"/>
+    <w:lsdException w:name="Table Grid 2" w:semiHidden="1" w:unhideWhenUsed="1"/>
+    <w:lsdException w:name="Table Grid 3" w:semiHidden="1" w:unhideWhenUsed="1"/>
+    <w:lsdException w:name="Table Grid 4" w:semiHidden="1" w:unhideWhenUsed="1"/>
+    <w:lsdException w:name="Table Grid 5" w:semiHidden="1" w:unhideWhenUsed="1"/>
+    <w:lsdException w:name="Table Grid 6" w:semiHidden="1" w:unhideWhenUsed="1"/>
+    <w:lsdException w:name="Table Grid 7" w:semiHidden="1" w:unhideWhenUsed="1"/>
+    <w:lsdException w:name="Table Grid 8" w:semiHidden="1" w:unhideWhenUsed="1"/>
+    <w:lsdException w:name="Table List 1" w:semiHidden="1" w:unhideWhenUsed="1"/>
+    <w:lsdException w:name="Table List 2" w:semiHidden="1" w:unhideWhenUsed="1"/>
+    <w:lsdException w:name="Table List 3" w:semiHidden="1" w:unhideWhenUsed="1"/>
+    <w:lsdException w:name="Table List 4" w:semiHidden="1" w:unhideWhenUsed="1"/>
+    <w:lsdException w:name="Table List 5" w:semiHidden="1" w:unhideWhenUsed="1"/>
+    <w:lsdException w:name="Table List 6" w:semiHidden="1" w:unhideWhenUsed="1"/>
+    <w:lsdException w:name="Table List 7" w:semiHidden="1" w:unhideWhenUsed="1"/>
+    <w:lsdException w:name="Table List 8" w:semiHidden="1" w:unhideWhenUsed="1"/>
+    <w:lsdException w:name="Table 3D effects 1" w:semiHidden="1" w:unhideWhenUsed="1"/>
+    <w:lsdException w:name="Table 3D effects 2" w:semiHidden="1" w:unhideWhenUsed="1"/>
+    <w:lsdException w:name="Table 3D effects 3" w:semiHidden="1" w:unhideWhenUsed="1"/>
+    <w:lsdException w:name="Table Contemporary" w:semiHidden="1" w:unhideWhenUsed="1"/>
+    <w:lsdException w:name="Table Elegant" w:semiHidden="1" w:unhideWhenUsed="1"/>
+    <w:lsdException w:name="Table Professional" w:semiHidden="1" w:unhideWhenUsed="1"/>
+    <w:lsdException w:name="Table Subtle 1" w:semiHidden="1" w:unhideWhenUsed="1"/>
+    <w:lsdException w:name="Table Subtle 2" w:semiHidden="1" w:unhideWhenUsed="1"/>
+    <w:lsdException w:name="Table Web 1" w:semiHidden="1" w:unhideWhenUsed="1"/>
+    <w:lsdException w:name="Table Web 2" w:semiHidden="1" w:unhideWhenUsed="1"/>
+    <w:lsdException w:name="Table Web 3" w:semiHidden="1" w:unhideWhenUsed="1"/>
+    <w:lsdException w:name="Table Theme" w:semiHidden="1" w:unhideWhenUsed="1"/>
     <w:lsdException w:name="Placeholder Text" w:semiHidden="1" w:uiPriority="99"/>
     <w:lsdException w:name="No Spacing" w:uiPriority="1" w:qFormat="1"/>
     <w:lsdException w:name="Light Shading" w:uiPriority="60"/>
@@ -14577,11 +14770,15 @@
   </w:style>
   <w:style w:type="character" w:default="1" w:styleId="Domylnaczcionkaakapitu">
     <w:name w:val="Default Paragraph Font"/>
+    <w:uiPriority w:val="1"/>
     <w:semiHidden/>
+    <w:unhideWhenUsed/>
   </w:style>
   <w:style w:type="table" w:default="1" w:styleId="Standardowy">
     <w:name w:val="Normal Table"/>
+    <w:uiPriority w:val="99"/>
     <w:semiHidden/>
+    <w:unhideWhenUsed/>
     <w:tblPr>
       <w:tblInd w:w="0" w:type="dxa"/>
       <w:tblCellMar>
@@ -14594,7 +14791,9 @@
   </w:style>
   <w:style w:type="numbering" w:default="1" w:styleId="Bezlisty">
     <w:name w:val="No List"/>
+    <w:uiPriority w:val="99"/>
     <w:semiHidden/>
+    <w:unhideWhenUsed/>
   </w:style>
   <w:style w:type="paragraph" w:styleId="Tekstpodstawowy">
     <w:name w:val="Body Text"/>
@@ -15210,7 +15409,7 @@
 </file>
 
 <file path=customXml/itemProps1.xml><?xml version="1.0" encoding="utf-8"?>
-<ds:datastoreItem xmlns:ds="http://schemas.openxmlformats.org/officeDocument/2006/customXml" ds:itemID="{53FE644C-8140-41B0-AFEF-49B02A0F3BD8}">
+<ds:datastoreItem xmlns:ds="http://schemas.openxmlformats.org/officeDocument/2006/customXml" ds:itemID="{C78F8AF1-95F8-4143-A887-439E0BF7FBF9}">
   <ds:schemaRefs>
     <ds:schemaRef ds:uri="http://schemas.openxmlformats.org/officeDocument/2006/bibliography"/>
   </ds:schemaRefs>

</xml_diff>